<commit_message>
my variant of positioning
</commit_message>
<xml_diff>
--- a/Lesson 25/HW25.docx
+++ b/Lesson 25/HW25.docx
@@ -46,6 +46,66 @@
                     <a:xfrm>
                       <a:off x="0" y="0"/>
                       <a:ext cx="5867400" cy="4210050"/>
+                    </a:xfrm>
+                    <a:prstGeom prst="rect">
+                      <a:avLst/>
+                    </a:prstGeom>
+                  </pic:spPr>
+                </pic:pic>
+              </a:graphicData>
+            </a:graphic>
+          </wp:inline>
+        </w:drawing>
+      </w:r>
+      <w:r>
+        <w:br/>
+      </w:r>
+      <w:r>
+        <w:br/>
+      </w:r>
+      <w:r>
+        <w:br/>
+      </w:r>
+      <w:hyperlink r:id="rId6" w:history="1">
+        <w:r>
+          <w:rPr>
+            <w:rStyle w:val="a3"/>
+          </w:rPr>
+          <w:t>https://github.com/CristinaBors/HW_UX_UI/blob/main/Lesson%2025/absolute2.html</w:t>
+        </w:r>
+      </w:hyperlink>
+      <w:r>
+        <w:br/>
+      </w:r>
+      <w:r>
+        <w:rPr>
+          <w:noProof/>
+        </w:rPr>
+        <w:drawing>
+          <wp:inline distT="0" distB="0" distL="0" distR="0" wp14:anchorId="64663F30" wp14:editId="7300F764">
+            <wp:extent cx="6152515" cy="5285105"/>
+            <wp:effectExtent l="0" t="0" r="635" b="0"/>
+            <wp:docPr id="2" name="Рисунок 2"/>
+            <wp:cNvGraphicFramePr>
+              <a:graphicFrameLocks xmlns:a="http://schemas.openxmlformats.org/drawingml/2006/main" noChangeAspect="1"/>
+            </wp:cNvGraphicFramePr>
+            <a:graphic xmlns:a="http://schemas.openxmlformats.org/drawingml/2006/main">
+              <a:graphicData uri="http://schemas.openxmlformats.org/drawingml/2006/picture">
+                <pic:pic xmlns:pic="http://schemas.openxmlformats.org/drawingml/2006/picture">
+                  <pic:nvPicPr>
+                    <pic:cNvPr id="1" name=""/>
+                    <pic:cNvPicPr/>
+                  </pic:nvPicPr>
+                  <pic:blipFill>
+                    <a:blip r:embed="rId7"/>
+                    <a:stretch>
+                      <a:fillRect/>
+                    </a:stretch>
+                  </pic:blipFill>
+                  <pic:spPr>
+                    <a:xfrm>
+                      <a:off x="0" y="0"/>
+                      <a:ext cx="6152515" cy="5285105"/>
                     </a:xfrm>
                     <a:prstGeom prst="rect">
                       <a:avLst/>

</xml_diff>